<commit_message>
updated user stories as complete
</commit_message>
<xml_diff>
--- a/RPSLS_UserStories.docx
+++ b/RPSLS_UserStories.docx
@@ -200,8 +200,18 @@
           <w:rFonts w:ascii="Calibri" w:hAnsi="Calibri" w:cs="Calibri"/>
           <w:sz w:val="22"/>
           <w:szCs w:val="22"/>
-        </w:rPr>
-        <w:t>As a developer, I want to make good, consistent commits. </w:t>
+          <w:highlight w:val="yellow"/>
+        </w:rPr>
+        <w:t>As a developer, I want to make good, consistent commits.</w:t>
+      </w:r>
+      <w:r>
+        <w:rPr>
+          <w:rStyle w:val="normaltextrun"/>
+          <w:rFonts w:ascii="Calibri" w:hAnsi="Calibri" w:cs="Calibri"/>
+          <w:sz w:val="22"/>
+          <w:szCs w:val="22"/>
+        </w:rPr>
+        <w:t> </w:t>
       </w:r>
       <w:r>
         <w:rPr>
@@ -255,7 +265,17 @@
           <w:sz w:val="22"/>
           <w:szCs w:val="22"/>
         </w:rPr>
-        <w:t>: As a developer, I want to find a way to properly incorporate inheritance into my game.</w:t>
+        <w:t xml:space="preserve">: </w:t>
+      </w:r>
+      <w:r>
+        <w:rPr>
+          <w:rStyle w:val="normaltextrun"/>
+          <w:rFonts w:ascii="Calibri" w:hAnsi="Calibri" w:cs="Calibri"/>
+          <w:sz w:val="22"/>
+          <w:szCs w:val="22"/>
+          <w:highlight w:val="yellow"/>
+        </w:rPr>
+        <w:t>As a developer, I want to find a way to properly incorporate inheritance into my game.</w:t>
       </w:r>
       <w:r>
         <w:rPr>
@@ -309,7 +329,26 @@
           <w:sz w:val="22"/>
           <w:szCs w:val="22"/>
         </w:rPr>
-        <w:t>: As a developer, I want to account for and handle bad user input, ensuring that any user input is validated and reobtained if necessary.</w:t>
+        <w:t xml:space="preserve">: </w:t>
+      </w:r>
+      <w:r>
+        <w:rPr>
+          <w:rStyle w:val="normaltextrun"/>
+          <w:rFonts w:ascii="Calibri" w:hAnsi="Calibri" w:cs="Calibri"/>
+          <w:sz w:val="22"/>
+          <w:szCs w:val="22"/>
+          <w:highlight w:val="yellow"/>
+        </w:rPr>
+        <w:t>As a developer, I want to account for and handle bad user input, ensuring that any user input is validated and reobtained if necessary</w:t>
+      </w:r>
+      <w:r>
+        <w:rPr>
+          <w:rStyle w:val="normaltextrun"/>
+          <w:rFonts w:ascii="Calibri" w:hAnsi="Calibri" w:cs="Calibri"/>
+          <w:sz w:val="22"/>
+          <w:szCs w:val="22"/>
+        </w:rPr>
+        <w:t>.</w:t>
       </w:r>
       <w:r>
         <w:rPr>
@@ -362,6 +401,7 @@
           <w:rFonts w:ascii="Calibri" w:hAnsi="Calibri" w:cs="Calibri"/>
           <w:sz w:val="22"/>
           <w:szCs w:val="22"/>
+          <w:highlight w:val="yellow"/>
         </w:rPr>
         <w:t>As a developer, I want to store </w:t>
       </w:r>
@@ -371,6 +411,7 @@
           <w:rFonts w:ascii="Calibri" w:hAnsi="Calibri" w:cs="Calibri"/>
           <w:sz w:val="22"/>
           <w:szCs w:val="22"/>
+          <w:highlight w:val="yellow"/>
         </w:rPr>
         <w:t>all of</w:t>
       </w:r>
@@ -380,6 +421,7 @@
           <w:rFonts w:ascii="Calibri" w:hAnsi="Calibri" w:cs="Calibri"/>
           <w:sz w:val="22"/>
           <w:szCs w:val="22"/>
+          <w:highlight w:val="yellow"/>
         </w:rPr>
         <w:t> the gesture options/choices in a</w:t>
       </w:r>
@@ -389,6 +431,7 @@
           <w:rFonts w:ascii="Calibri" w:hAnsi="Calibri" w:cs="Calibri"/>
           <w:sz w:val="22"/>
           <w:szCs w:val="22"/>
+          <w:highlight w:val="yellow"/>
         </w:rPr>
         <w:t>n</w:t>
       </w:r>
@@ -398,6 +441,7 @@
           <w:rFonts w:ascii="Calibri" w:hAnsi="Calibri" w:cs="Calibri"/>
           <w:sz w:val="22"/>
           <w:szCs w:val="22"/>
+          <w:highlight w:val="yellow"/>
         </w:rPr>
         <w:t xml:space="preserve"> </w:t>
       </w:r>
@@ -407,6 +451,7 @@
           <w:rFonts w:ascii="Calibri" w:hAnsi="Calibri" w:cs="Calibri"/>
           <w:sz w:val="22"/>
           <w:szCs w:val="22"/>
+          <w:highlight w:val="yellow"/>
         </w:rPr>
         <w:t>array</w:t>
       </w:r>
@@ -416,6 +461,7 @@
           <w:rFonts w:ascii="Calibri" w:hAnsi="Calibri" w:cs="Calibri"/>
           <w:sz w:val="22"/>
           <w:szCs w:val="22"/>
+          <w:highlight w:val="yellow"/>
         </w:rPr>
         <w:t xml:space="preserve">. I want to find a way to utilize the </w:t>
       </w:r>
@@ -425,6 +471,7 @@
           <w:rFonts w:ascii="Calibri" w:hAnsi="Calibri" w:cs="Calibri"/>
           <w:sz w:val="22"/>
           <w:szCs w:val="22"/>
+          <w:highlight w:val="yellow"/>
         </w:rPr>
         <w:t>array</w:t>
       </w:r>
@@ -434,6 +481,7 @@
           <w:rFonts w:ascii="Calibri" w:hAnsi="Calibri" w:cs="Calibri"/>
           <w:sz w:val="22"/>
           <w:szCs w:val="22"/>
+          <w:highlight w:val="yellow"/>
         </w:rPr>
         <w:t xml:space="preserve"> of gestures within my code (display gesture options, assign player a gesture, </w:t>
       </w:r>
@@ -444,6 +492,7 @@
           <w:rFonts w:ascii="Calibri" w:hAnsi="Calibri" w:cs="Calibri"/>
           <w:sz w:val="22"/>
           <w:szCs w:val="22"/>
+          <w:highlight w:val="yellow"/>
         </w:rPr>
         <w:t>etc</w:t>
       </w:r>
@@ -454,6 +503,7 @@
           <w:rFonts w:ascii="Calibri" w:hAnsi="Calibri" w:cs="Calibri"/>
           <w:sz w:val="22"/>
           <w:szCs w:val="22"/>
+          <w:highlight w:val="yellow"/>
         </w:rPr>
         <w:t>).</w:t>
       </w:r>
@@ -509,7 +559,46 @@
           <w:sz w:val="22"/>
           <w:szCs w:val="22"/>
         </w:rPr>
-        <w:t>: As a player, I want the correct player to win a given round based on the choices* made by each player. </w:t>
+        <w:t xml:space="preserve">: </w:t>
+      </w:r>
+      <w:r>
+        <w:rPr>
+          <w:rStyle w:val="normaltextrun"/>
+          <w:rFonts w:ascii="Calibri" w:hAnsi="Calibri" w:cs="Calibri"/>
+          <w:sz w:val="22"/>
+          <w:szCs w:val="22"/>
+          <w:highlight w:val="yellow"/>
+        </w:rPr>
+        <w:t>As a player, I want the co</w:t>
+      </w:r>
+      <w:r>
+        <w:rPr>
+          <w:rStyle w:val="normaltextrun"/>
+          <w:rFonts w:ascii="Calibri" w:hAnsi="Calibri" w:cs="Calibri"/>
+          <w:sz w:val="22"/>
+          <w:szCs w:val="22"/>
+          <w:highlight w:val="yellow"/>
+        </w:rPr>
+        <w:t>ll</w:t>
+      </w:r>
+      <w:r>
+        <w:rPr>
+          <w:rStyle w:val="normaltextrun"/>
+          <w:rFonts w:ascii="Calibri" w:hAnsi="Calibri" w:cs="Calibri"/>
+          <w:sz w:val="22"/>
+          <w:szCs w:val="22"/>
+          <w:highlight w:val="yellow"/>
+        </w:rPr>
+        <w:t>ect player to win a given round based on the choices* made by each player.</w:t>
+      </w:r>
+      <w:r>
+        <w:rPr>
+          <w:rStyle w:val="normaltextrun"/>
+          <w:rFonts w:ascii="Calibri" w:hAnsi="Calibri" w:cs="Calibri"/>
+          <w:sz w:val="22"/>
+          <w:szCs w:val="22"/>
+        </w:rPr>
+        <w:t> </w:t>
       </w:r>
       <w:r>
         <w:rPr>
@@ -563,7 +652,17 @@
           <w:sz w:val="22"/>
           <w:szCs w:val="22"/>
         </w:rPr>
-        <w:t>: As a player, I want the game of RPSLS to be at minimum a ‘best of three’ to decide a winner.</w:t>
+        <w:t xml:space="preserve">: </w:t>
+      </w:r>
+      <w:r>
+        <w:rPr>
+          <w:rStyle w:val="normaltextrun"/>
+          <w:rFonts w:ascii="Calibri" w:hAnsi="Calibri" w:cs="Calibri"/>
+          <w:sz w:val="22"/>
+          <w:szCs w:val="22"/>
+          <w:highlight w:val="yellow"/>
+        </w:rPr>
+        <w:t>As a player, I want the game of RPSLS to be at minimum a ‘best of three’ to decide a winner.</w:t>
       </w:r>
       <w:r>
         <w:rPr>
@@ -617,7 +716,26 @@
           <w:sz w:val="22"/>
           <w:szCs w:val="22"/>
         </w:rPr>
-        <w:t>: As a player, I want the option of a single player (human vs AI) or a multiplayer (human vs human) game. </w:t>
+        <w:t xml:space="preserve">: </w:t>
+      </w:r>
+      <w:r>
+        <w:rPr>
+          <w:rStyle w:val="normaltextrun"/>
+          <w:rFonts w:ascii="Calibri" w:hAnsi="Calibri" w:cs="Calibri"/>
+          <w:sz w:val="22"/>
+          <w:szCs w:val="22"/>
+          <w:highlight w:val="yellow"/>
+        </w:rPr>
+        <w:t>As a player, I want the option of a single player (human vs AI) or a multiplayer (human vs human) game.</w:t>
+      </w:r>
+      <w:r>
+        <w:rPr>
+          <w:rStyle w:val="normaltextrun"/>
+          <w:rFonts w:ascii="Calibri" w:hAnsi="Calibri" w:cs="Calibri"/>
+          <w:sz w:val="22"/>
+          <w:szCs w:val="22"/>
+        </w:rPr>
+        <w:t> </w:t>
       </w:r>
       <w:r>
         <w:rPr>

</xml_diff>